<commit_message>
Added ENVI extension support Small language correction
</commit_message>
<xml_diff>
--- a/Documentation/Classification Tools.docx
+++ b/Documentation/Classification Tools.docx
@@ -62,7 +62,15 @@
         </w:numPr>
       </w:pPr>
       <w:r>
-        <w:t>Automated task to classify an image stack with the ISOdata unsupervised classification, followed by a separability analysis on the result. This is repeated for user specified range of the number of classes.</w:t>
+        <w:t xml:space="preserve">Automated task to classify an image stack with the </w:t>
+      </w:r>
+      <w:proofErr w:type="spellStart"/>
+      <w:r>
+        <w:t>ISOdata</w:t>
+      </w:r>
+      <w:proofErr w:type="spellEnd"/>
+      <w:r>
+        <w:t xml:space="preserve"> unsupervised classification, followed by a separability analysis on the result. This is repeated for user specified range of the number of classes.</w:t>
       </w:r>
     </w:p>
     <w:p>
@@ -75,7 +83,15 @@
     </w:p>
     <w:p>
       <w:r>
-        <w:t xml:space="preserve">Install the .sav files in the </w:t>
+        <w:t>Install the .</w:t>
+      </w:r>
+      <w:proofErr w:type="spellStart"/>
+      <w:r>
+        <w:t>sav</w:t>
+      </w:r>
+      <w:proofErr w:type="spellEnd"/>
+      <w:r>
+        <w:t xml:space="preserve"> files in the </w:t>
       </w:r>
       <w:r>
         <w:rPr>
@@ -91,7 +107,21 @@
           <w:rPr>
             <w:rStyle w:val="Hyperlink"/>
           </w:rPr>
-          <w:t>ENVI .sav files: Installation and configuration</w:t>
+          <w:t>ENVI .</w:t>
+        </w:r>
+        <w:proofErr w:type="spellStart"/>
+        <w:r>
+          <w:rPr>
+            <w:rStyle w:val="Hyperlink"/>
+          </w:rPr>
+          <w:t>sav</w:t>
+        </w:r>
+        <w:proofErr w:type="spellEnd"/>
+        <w:r>
+          <w:rPr>
+            <w:rStyle w:val="Hyperlink"/>
+          </w:rPr>
+          <w:t xml:space="preserve"> files: Installation and configuration</w:t>
         </w:r>
       </w:hyperlink>
       <w:r>
@@ -444,12 +474,14 @@
         </w:rPr>
         <w:t>‘</w:t>
       </w:r>
+      <w:proofErr w:type="spellStart"/>
       <w:r>
         <w:rPr>
           <w:rStyle w:val="SubtleEmphasis"/>
         </w:rPr>
         <w:t>nrs_separability_gui</w:t>
       </w:r>
+      <w:proofErr w:type="spellEnd"/>
       <w:r>
         <w:rPr>
           <w:rStyle w:val="SubtleEmphasis"/>
@@ -501,7 +533,15 @@
         <w:t>signature pair</w:t>
       </w:r>
       <w:r>
-        <w:t xml:space="preserve"> (i, j)</w:t>
+        <w:t xml:space="preserve"> (</w:t>
+      </w:r>
+      <w:proofErr w:type="spellStart"/>
+      <w:r>
+        <w:t>i</w:t>
+      </w:r>
+      <w:proofErr w:type="spellEnd"/>
+      <w:r>
+        <w:t>, j)</w:t>
       </w:r>
       <w:r>
         <w:t>:</w:t>
@@ -1256,6 +1296,7 @@
       <w:pPr>
         <w:contextualSpacing/>
       </w:pPr>
+      <w:proofErr w:type="spellStart"/>
       <w:r>
         <w:t>D</w:t>
       </w:r>
@@ -1265,9 +1306,18 @@
         </w:rPr>
         <w:t>ij</w:t>
       </w:r>
+      <w:proofErr w:type="spellEnd"/>
       <w:r>
         <w:tab/>
-        <w:t>Divergence for signature pair (i, j)</w:t>
+        <w:t>Divergence for signature pair (</w:t>
+      </w:r>
+      <w:proofErr w:type="spellStart"/>
+      <w:r>
+        <w:t>i</w:t>
+      </w:r>
+      <w:proofErr w:type="spellEnd"/>
+      <w:r>
+        <w:t>, j)</w:t>
       </w:r>
     </w:p>
     <w:p>
@@ -1285,8 +1335,13 @@
       </w:r>
       <w:r>
         <w:tab/>
-        <w:t>Covariance matrix for signature i</w:t>
-      </w:r>
+        <w:t xml:space="preserve">Covariance matrix for signature </w:t>
+      </w:r>
+      <w:proofErr w:type="spellStart"/>
+      <w:r>
+        <w:t>i</w:t>
+      </w:r>
+      <w:proofErr w:type="spellEnd"/>
     </w:p>
     <w:p>
       <w:pPr>
@@ -1334,6 +1389,7 @@
         </w:rPr>
         <w:t>µ</w:t>
       </w:r>
+      <w:proofErr w:type="spellStart"/>
       <w:r>
         <w:rPr>
           <w:rFonts w:cs="Calibri"/>
@@ -1341,17 +1397,33 @@
         </w:rPr>
         <w:t>i</w:t>
       </w:r>
+      <w:proofErr w:type="spellEnd"/>
       <w:r>
         <w:tab/>
-        <w:t>Mean of signature i</w:t>
-      </w:r>
+        <w:t xml:space="preserve">Mean of signature </w:t>
+      </w:r>
+      <w:proofErr w:type="spellStart"/>
+      <w:r>
+        <w:t>i</w:t>
+      </w:r>
+      <w:proofErr w:type="spellEnd"/>
     </w:p>
     <w:p>
       <w:pPr>
         <w:contextualSpacing/>
       </w:pPr>
-      <w:r>
-        <w:t>tr()</w:t>
+      <w:proofErr w:type="spellStart"/>
+      <w:proofErr w:type="gramStart"/>
+      <w:r>
+        <w:t>tr</w:t>
+      </w:r>
+      <w:proofErr w:type="spellEnd"/>
+      <w:r>
+        <w:t>(</w:t>
+      </w:r>
+      <w:proofErr w:type="gramEnd"/>
+      <w:r>
+        <w:t>)</w:t>
       </w:r>
       <w:r>
         <w:tab/>
@@ -1618,25 +1690,7 @@
     </w:p>
     <w:p>
       <w:r>
-        <w:t xml:space="preserve">During the calculation </w:t>
-      </w:r>
-      <w:r>
-        <w:t>one progress indicator</w:t>
-      </w:r>
-      <w:r>
-        <w:t xml:space="preserve"> </w:t>
-      </w:r>
-      <w:r>
-        <w:t xml:space="preserve">is </w:t>
-      </w:r>
-      <w:r>
-        <w:t xml:space="preserve">displayed, showing the progress </w:t>
-      </w:r>
-      <w:r>
-        <w:t xml:space="preserve">of the covariance calculation </w:t>
-      </w:r>
-      <w:r>
-        <w:t xml:space="preserve">(visible with the title </w:t>
+        <w:t xml:space="preserve">During the calculation one progress indicator is displayed, showing the progress of the covariance calculation (visible with the title </w:t>
       </w:r>
       <w:r>
         <w:rPr>
@@ -1645,13 +1699,7 @@
         <w:t>Auto cluster</w:t>
       </w:r>
       <w:r>
-        <w:t>)</w:t>
-      </w:r>
-      <w:r>
-        <w:t xml:space="preserve"> </w:t>
-      </w:r>
-      <w:r>
-        <w:t>followed by the progress of the separability, see the figures below:</w:t>
+        <w:t>) followed by the progress of the separability, see the figures below:</w:t>
       </w:r>
     </w:p>
     <w:p>
@@ -1759,13 +1807,7 @@
         <w:pStyle w:val="Heading3"/>
       </w:pPr>
       <w:r>
-        <w:t>Separability analysis (</w:t>
-      </w:r>
-      <w:r>
-        <w:t>Multiple</w:t>
-      </w:r>
-      <w:r>
-        <w:t>)</w:t>
+        <w:t>Separability analysis (Multiple)</w:t>
       </w:r>
     </w:p>
     <w:p>
@@ -1818,12 +1860,14 @@
         </w:rPr>
         <w:t>‘</w:t>
       </w:r>
+      <w:proofErr w:type="spellStart"/>
       <w:r>
         <w:rPr>
           <w:rStyle w:val="SubtleEmphasis"/>
         </w:rPr>
         <w:t>nrs_separmulti_gui</w:t>
       </w:r>
+      <w:proofErr w:type="spellEnd"/>
       <w:r>
         <w:rPr>
           <w:rStyle w:val="SubtleEmphasis"/>
@@ -1969,8 +2013,13 @@
               <w:spacing w:before="0" w:after="0" w:line="240" w:lineRule="auto"/>
             </w:pPr>
             <w:r>
-              <w:t>Input class imagelist</w:t>
-            </w:r>
+              <w:t xml:space="preserve">Input class </w:t>
+            </w:r>
+            <w:proofErr w:type="spellStart"/>
+            <w:r>
+              <w:t>imagelist</w:t>
+            </w:r>
+            <w:proofErr w:type="spellEnd"/>
           </w:p>
         </w:tc>
         <w:tc>
@@ -2087,7 +2136,15 @@
         <w:t xml:space="preserve">Note: the </w:t>
       </w:r>
       <w:r>
-        <w:t xml:space="preserve">input class imagelist </w:t>
+        <w:t xml:space="preserve">input class </w:t>
+      </w:r>
+      <w:proofErr w:type="spellStart"/>
+      <w:r>
+        <w:t>imagelist</w:t>
+      </w:r>
+      <w:proofErr w:type="spellEnd"/>
+      <w:r>
+        <w:t xml:space="preserve"> </w:t>
       </w:r>
       <w:r>
         <w:t xml:space="preserve">file expects the complete name and path of the classified images, one line per file; </w:t>
@@ -2192,13 +2249,21 @@
         <w:rPr>
           <w:rStyle w:val="SubtleEmphasis"/>
         </w:rPr>
-        <w:t>Automate ISOdata cluster</w:t>
-      </w:r>
+        <w:t xml:space="preserve">Automate </w:t>
+      </w:r>
+      <w:proofErr w:type="spellStart"/>
       <w:r>
         <w:rPr>
           <w:rStyle w:val="SubtleEmphasis"/>
         </w:rPr>
-        <w:t>s</w:t>
+        <w:t>ISOdata</w:t>
+      </w:r>
+      <w:proofErr w:type="spellEnd"/>
+      <w:r>
+        <w:rPr>
+          <w:rStyle w:val="SubtleEmphasis"/>
+        </w:rPr>
+        <w:t xml:space="preserve"> clusters</w:t>
       </w:r>
       <w:r>
         <w:t xml:space="preserve">, the command line is </w:t>
@@ -2209,6 +2274,7 @@
         </w:rPr>
         <w:t>‘</w:t>
       </w:r>
+      <w:proofErr w:type="spellStart"/>
       <w:r>
         <w:rPr>
           <w:rStyle w:val="SubtleEmphasis"/>
@@ -2227,6 +2293,7 @@
         </w:rPr>
         <w:t>_gui</w:t>
       </w:r>
+      <w:proofErr w:type="spellEnd"/>
       <w:r>
         <w:rPr>
           <w:rStyle w:val="SubtleEmphasis"/>
@@ -2234,10 +2301,15 @@
         <w:t>’</w:t>
       </w:r>
       <w:r>
-        <w:t>. This</w:t>
-      </w:r>
-      <w:r>
-        <w:t xml:space="preserve"> function takes a range of number of classes, and for each number of classes classifies the input image stack using ISOdata clustering, followed by a separability analysis (as above)</w:t>
+        <w:t xml:space="preserve">. This function takes a range of number of classes, and for each number of classes classifies the input image stack using </w:t>
+      </w:r>
+      <w:proofErr w:type="spellStart"/>
+      <w:r>
+        <w:t>ISOdata</w:t>
+      </w:r>
+      <w:proofErr w:type="spellEnd"/>
+      <w:r>
+        <w:t xml:space="preserve"> clustering, followed by a separability analysis (as above)</w:t>
       </w:r>
     </w:p>
     <w:p>
@@ -2290,6 +2362,8 @@
           </wp:inline>
         </w:drawing>
       </w:r>
+      <w:bookmarkStart w:id="0" w:name="_GoBack"/>
+      <w:bookmarkEnd w:id="0"/>
     </w:p>
     <w:p>
       <w:pPr>
@@ -2427,13 +2501,7 @@
               <w:spacing w:before="0" w:after="0" w:line="240" w:lineRule="auto"/>
             </w:pPr>
             <w:r>
-              <w:t>Nr. of classes</w:t>
-            </w:r>
-            <w:r>
-              <w:t xml:space="preserve"> (max</w:t>
-            </w:r>
-            <w:r>
-              <w:t>)</w:t>
+              <w:t>Nr. of classes (max)</w:t>
             </w:r>
           </w:p>
         </w:tc>
@@ -2447,13 +2515,7 @@
               <w:spacing w:before="0" w:after="0" w:line="240" w:lineRule="auto"/>
             </w:pPr>
             <w:r>
-              <w:t xml:space="preserve">Choose the </w:t>
-            </w:r>
-            <w:r>
-              <w:t>end</w:t>
-            </w:r>
-            <w:r>
-              <w:t xml:space="preserve"> number of classes</w:t>
+              <w:t>Choose the end number of classes</w:t>
             </w:r>
           </w:p>
         </w:tc>
@@ -2483,7 +2545,15 @@
               <w:spacing w:before="0" w:after="0" w:line="240" w:lineRule="auto"/>
             </w:pPr>
             <w:r>
-              <w:t>Set the number of iterations for the ISOdata clustering.</w:t>
+              <w:t xml:space="preserve">Set the number of iterations for the </w:t>
+            </w:r>
+            <w:proofErr w:type="spellStart"/>
+            <w:r>
+              <w:t>ISOdata</w:t>
+            </w:r>
+            <w:proofErr w:type="spellEnd"/>
+            <w:r>
+              <w:t xml:space="preserve"> clustering.</w:t>
             </w:r>
           </w:p>
         </w:tc>
@@ -2499,7 +2569,10 @@
               <w:spacing w:before="0" w:after="0" w:line="240" w:lineRule="auto"/>
             </w:pPr>
             <w:r>
-              <w:t>Classify zeros</w:t>
+              <w:t xml:space="preserve">Classify </w:t>
+            </w:r>
+            <w:r>
+              <w:t>zeroes</w:t>
             </w:r>
           </w:p>
         </w:tc>
@@ -2513,7 +2586,19 @@
               <w:spacing w:before="0" w:after="0" w:line="240" w:lineRule="auto"/>
             </w:pPr>
             <w:r>
-              <w:t xml:space="preserve">If switched on, zeros are also considered in the classification. If switched off zeros are interpreted as </w:t>
+              <w:t xml:space="preserve">If switched on, </w:t>
+            </w:r>
+            <w:r>
+              <w:t>zeroes</w:t>
+            </w:r>
+            <w:r>
+              <w:t xml:space="preserve"> are also considered in the classification. If switched off </w:t>
+            </w:r>
+            <w:r>
+              <w:t>zeroes</w:t>
+            </w:r>
+            <w:r>
+              <w:t xml:space="preserve"> are interpreted as </w:t>
             </w:r>
             <w:r>
               <w:rPr>
@@ -2618,10 +2703,7 @@
               <w:spacing w:before="0" w:after="0" w:line="240" w:lineRule="auto"/>
             </w:pPr>
             <w:r>
-              <w:t>If switched on, this will cause the output results to be appended to an already existing output table; if switched off the output will overwrite existing table</w:t>
-            </w:r>
-            <w:r>
-              <w:t>s</w:t>
+              <w:t>If switched on, this will cause the output results to be appended to an already existing output table; if switched off the output will overwrite existing tables</w:t>
             </w:r>
           </w:p>
         </w:tc>
@@ -2673,8 +2755,13 @@
               <w:t>Cluster</w:t>
             </w:r>
             <w:r>
-              <w:t xml:space="preserve"> image basename</w:t>
-            </w:r>
+              <w:t xml:space="preserve"> image </w:t>
+            </w:r>
+            <w:proofErr w:type="spellStart"/>
+            <w:r>
+              <w:t>basename</w:t>
+            </w:r>
+            <w:proofErr w:type="spellEnd"/>
           </w:p>
         </w:tc>
         <w:tc>
@@ -2687,7 +2774,15 @@
               <w:spacing w:before="0" w:after="0" w:line="240" w:lineRule="auto"/>
             </w:pPr>
             <w:r>
-              <w:t>The name used for the output of the classifications. The actual name is the basename with the number of classes generated as a postfix</w:t>
+              <w:t xml:space="preserve">The name used for the output of the classifications. The actual name is the </w:t>
+            </w:r>
+            <w:proofErr w:type="spellStart"/>
+            <w:r>
+              <w:t>basename</w:t>
+            </w:r>
+            <w:proofErr w:type="spellEnd"/>
+            <w:r>
+              <w:t xml:space="preserve"> with the number of classes generated as a postfix</w:t>
             </w:r>
           </w:p>
         </w:tc>
@@ -2736,13 +2831,25 @@
         <w:rPr>
           <w:i/>
         </w:rPr>
-        <w:t>classify zeros</w:t>
-      </w:r>
-      <w:r>
-        <w:t xml:space="preserve"> if off, an image containing the mask will be generated and subsequently used by the ISOdata classification. The name is built from the name of the input image stack with a postfix of ‘_mask’.</w:t>
-      </w:r>
-      <w:bookmarkStart w:id="0" w:name="_GoBack"/>
-      <w:bookmarkEnd w:id="0"/>
+        <w:t xml:space="preserve">classify </w:t>
+      </w:r>
+      <w:r>
+        <w:rPr>
+          <w:i/>
+        </w:rPr>
+        <w:t>zeroes</w:t>
+      </w:r>
+      <w:r>
+        <w:t xml:space="preserve"> if off, an image containing the mask will be generated and subsequently used by the </w:t>
+      </w:r>
+      <w:proofErr w:type="spellStart"/>
+      <w:r>
+        <w:t>ISOdata</w:t>
+      </w:r>
+      <w:proofErr w:type="spellEnd"/>
+      <w:r>
+        <w:t xml:space="preserve"> classification. The name is built from the name of the input image stack with a postfix of ‘_mask’.</w:t>
+      </w:r>
     </w:p>
     <w:p>
       <w:pPr>
@@ -2751,7 +2858,15 @@
         </w:tabs>
       </w:pPr>
       <w:r>
-        <w:t>The ISOdata clustering is forced to create the exact number of classes. The ENVI version is used, and is initialized with these settings (for additional information see the ENVI manual, topic CLASS_DOIT):</w:t>
+        <w:t xml:space="preserve">The </w:t>
+      </w:r>
+      <w:proofErr w:type="spellStart"/>
+      <w:r>
+        <w:t>ISOdata</w:t>
+      </w:r>
+      <w:proofErr w:type="spellEnd"/>
+      <w:r>
+        <w:t xml:space="preserve"> clustering is forced to create the exact number of classes. The ENVI version is used, and is initialized with these settings (for additional information see the ENVI manual, topic CLASS_DOIT):</w:t>
       </w:r>
     </w:p>
     <w:tbl>
@@ -2833,9 +2948,11 @@
             <w:pPr>
               <w:contextualSpacing/>
             </w:pPr>
+            <w:proofErr w:type="spellStart"/>
             <w:r>
               <w:t>change_thresh</w:t>
             </w:r>
+            <w:proofErr w:type="spellEnd"/>
             <w:r>
               <w:t xml:space="preserve"> </w:t>
             </w:r>
@@ -2883,8 +3000,13 @@
             <w:pPr>
               <w:contextualSpacing/>
             </w:pPr>
-            <w:r>
-              <w:t xml:space="preserve">iso_merge_pairs </w:t>
+            <w:proofErr w:type="spellStart"/>
+            <w:r>
+              <w:t>iso_merge_pairs</w:t>
+            </w:r>
+            <w:proofErr w:type="spellEnd"/>
+            <w:r>
+              <w:t xml:space="preserve"> </w:t>
             </w:r>
           </w:p>
         </w:tc>
@@ -2924,8 +3046,13 @@
             <w:pPr>
               <w:contextualSpacing/>
             </w:pPr>
-            <w:r>
-              <w:t xml:space="preserve">iso_merge_dist </w:t>
+            <w:proofErr w:type="spellStart"/>
+            <w:r>
+              <w:t>iso_merge_dist</w:t>
+            </w:r>
+            <w:proofErr w:type="spellEnd"/>
+            <w:r>
+              <w:t xml:space="preserve"> </w:t>
             </w:r>
           </w:p>
         </w:tc>
@@ -2965,8 +3092,13 @@
             <w:pPr>
               <w:contextualSpacing/>
             </w:pPr>
-            <w:r>
-              <w:t xml:space="preserve">iso_min_pixels </w:t>
+            <w:proofErr w:type="spellStart"/>
+            <w:r>
+              <w:t>iso_min_pixels</w:t>
+            </w:r>
+            <w:proofErr w:type="spellEnd"/>
+            <w:r>
+              <w:t xml:space="preserve"> </w:t>
             </w:r>
           </w:p>
         </w:tc>
@@ -3006,8 +3138,13 @@
             <w:pPr>
               <w:contextualSpacing/>
             </w:pPr>
-            <w:r>
-              <w:t xml:space="preserve">iso_split_smult </w:t>
+            <w:proofErr w:type="spellStart"/>
+            <w:r>
+              <w:t>iso_split_smult</w:t>
+            </w:r>
+            <w:proofErr w:type="spellEnd"/>
+            <w:r>
+              <w:t xml:space="preserve"> </w:t>
             </w:r>
           </w:p>
         </w:tc>
@@ -3047,8 +3184,13 @@
             <w:pPr>
               <w:contextualSpacing/>
             </w:pPr>
-            <w:r>
-              <w:t xml:space="preserve">iso_split_std </w:t>
+            <w:proofErr w:type="spellStart"/>
+            <w:r>
+              <w:t>iso_split_std</w:t>
+            </w:r>
+            <w:proofErr w:type="spellEnd"/>
+            <w:r>
+              <w:t xml:space="preserve"> </w:t>
             </w:r>
           </w:p>
         </w:tc>
@@ -3083,19 +3225,7 @@
     <w:p>
       <w:r>
         <w:lastRenderedPageBreak/>
-        <w:t xml:space="preserve">During the calculation </w:t>
-      </w:r>
-      <w:r>
-        <w:t>three</w:t>
-      </w:r>
-      <w:r>
-        <w:t xml:space="preserve"> progress indicators are displayed, one showing the progress with respect to the</w:t>
-      </w:r>
-      <w:r>
-        <w:t xml:space="preserve"> range of number of classes</w:t>
-      </w:r>
-      <w:r>
-        <w:t xml:space="preserve"> (visible with the title </w:t>
+        <w:t xml:space="preserve">During the calculation three progress indicators are displayed, one showing the progress with respect to the range of number of classes (visible with the title </w:t>
       </w:r>
       <w:r>
         <w:rPr>
@@ -3104,19 +3234,15 @@
         <w:t>Auto cluster</w:t>
       </w:r>
       <w:r>
-        <w:t xml:space="preserve">), </w:t>
-      </w:r>
-      <w:r>
-        <w:t xml:space="preserve">one for the ISOdata clustering, </w:t>
-      </w:r>
-      <w:r>
-        <w:t>and one with the progress of the separability, see the figure</w:t>
-      </w:r>
-      <w:r>
-        <w:t>s</w:t>
-      </w:r>
-      <w:r>
-        <w:t xml:space="preserve"> below:</w:t>
+        <w:t xml:space="preserve">), one for the </w:t>
+      </w:r>
+      <w:proofErr w:type="spellStart"/>
+      <w:r>
+        <w:t>ISOdata</w:t>
+      </w:r>
+      <w:proofErr w:type="spellEnd"/>
+      <w:r>
+        <w:t xml:space="preserve"> clustering, and one with the progress of the separability, see the figures below:</w:t>
       </w:r>
     </w:p>
     <w:p>
@@ -4384,7 +4510,6 @@
     <w:uiPriority w:val="59"/>
     <w:rsid w:val="002D4200"/>
     <w:tblPr>
-      <w:tblInd w:w="0" w:type="dxa"/>
       <w:tblBorders>
         <w:top w:val="single" w:sz="4" w:space="0" w:color="auto"/>
         <w:left w:val="single" w:sz="4" w:space="0" w:color="auto"/>
@@ -4393,12 +4518,6 @@
         <w:insideH w:val="single" w:sz="4" w:space="0" w:color="auto"/>
         <w:insideV w:val="single" w:sz="4" w:space="0" w:color="auto"/>
       </w:tblBorders>
-      <w:tblCellMar>
-        <w:top w:w="0" w:type="dxa"/>
-        <w:left w:w="108" w:type="dxa"/>
-        <w:bottom w:w="0" w:type="dxa"/>
-        <w:right w:w="108" w:type="dxa"/>
-      </w:tblCellMar>
     </w:tblPr>
   </w:style>
 </w:styles>
@@ -5251,7 +5370,6 @@
     <w:uiPriority w:val="59"/>
     <w:rsid w:val="002D4200"/>
     <w:tblPr>
-      <w:tblInd w:w="0" w:type="dxa"/>
       <w:tblBorders>
         <w:top w:val="single" w:sz="4" w:space="0" w:color="auto"/>
         <w:left w:val="single" w:sz="4" w:space="0" w:color="auto"/>
@@ -5260,12 +5378,6 @@
         <w:insideH w:val="single" w:sz="4" w:space="0" w:color="auto"/>
         <w:insideV w:val="single" w:sz="4" w:space="0" w:color="auto"/>
       </w:tblBorders>
-      <w:tblCellMar>
-        <w:top w:w="0" w:type="dxa"/>
-        <w:left w:w="108" w:type="dxa"/>
-        <w:bottom w:w="0" w:type="dxa"/>
-        <w:right w:w="108" w:type="dxa"/>
-      </w:tblCellMar>
     </w:tblPr>
   </w:style>
 </w:styles>

</xml_diff>